<commit_message>
deels bij elkaar gevoegd
</commit_message>
<xml_diff>
--- a/3C. Werkende webapplicatie/barroc-it/To-Do-List.docx
+++ b/3C. Werkende webapplicatie/barroc-it/To-Do-List.docx
@@ -31,8 +31,14 @@
           <w:ilvl w:val="0"/>
           <w:numId w:val="1"/>
         </w:numPr>
-      </w:pPr>
-      <w:r>
+        <w:rPr>
+          <w:strike/>
+        </w:rPr>
+      </w:pPr>
+      <w:r>
+        <w:rPr>
+          <w:strike/>
+        </w:rPr>
         <w:t>Menubalk toevoegen</w:t>
       </w:r>
     </w:p>
@@ -43,8 +49,14 @@
           <w:ilvl w:val="0"/>
           <w:numId w:val="1"/>
         </w:numPr>
-      </w:pPr>
-      <w:r>
+        <w:rPr>
+          <w:strike/>
+        </w:rPr>
+      </w:pPr>
+      <w:r>
+        <w:rPr>
+          <w:strike/>
+        </w:rPr>
         <w:t>Knoppen van kant afhalen</w:t>
       </w:r>
     </w:p>
@@ -55,8 +67,14 @@
           <w:ilvl w:val="0"/>
           <w:numId w:val="1"/>
         </w:numPr>
-      </w:pPr>
-      <w:r>
+        <w:rPr>
+          <w:u w:val="single"/>
+        </w:rPr>
+      </w:pPr>
+      <w:r>
+        <w:rPr>
+          <w:u w:val="single"/>
+        </w:rPr>
         <w:t>Als je op back klikt andere muisteken</w:t>
       </w:r>
     </w:p>
@@ -67,8 +85,14 @@
           <w:ilvl w:val="0"/>
           <w:numId w:val="1"/>
         </w:numPr>
-      </w:pPr>
-      <w:r>
+        <w:rPr>
+          <w:strike/>
+        </w:rPr>
+      </w:pPr>
+      <w:r>
+        <w:rPr>
+          <w:strike/>
+        </w:rPr>
         <w:t>Van alle &lt;a&gt; knoppen maken</w:t>
       </w:r>
     </w:p>
@@ -79,8 +103,14 @@
           <w:ilvl w:val="0"/>
           <w:numId w:val="1"/>
         </w:numPr>
-      </w:pPr>
-      <w:r>
+        <w:rPr>
+          <w:strike/>
+        </w:rPr>
+      </w:pPr>
+      <w:r>
+        <w:rPr>
+          <w:strike/>
+        </w:rPr>
         <w:t>Hover anders maken</w:t>
       </w:r>
     </w:p>
@@ -156,91 +186,190 @@
       </w:r>
       <w:proofErr w:type="spellEnd"/>
       <w:r>
-        <w:t xml:space="preserve"> button allen voor finance</w:t>
+        <w:t xml:space="preserve"> button allen voor </w:t>
+      </w:r>
+      <w:proofErr w:type="spellStart"/>
+      <w:r>
+        <w:t>finance</w:t>
+      </w:r>
+      <w:proofErr w:type="spellEnd"/>
+    </w:p>
+    <w:p>
+      <w:proofErr w:type="spellStart"/>
+      <w:r>
+        <w:t>Invoices</w:t>
+      </w:r>
+      <w:proofErr w:type="spellEnd"/>
+      <w:r>
+        <w:t xml:space="preserve">: </w:t>
+      </w:r>
+    </w:p>
+    <w:p>
+      <w:pPr>
+        <w:pStyle w:val="Lijstalinea"/>
+        <w:numPr>
+          <w:ilvl w:val="0"/>
+          <w:numId w:val="1"/>
+        </w:numPr>
+      </w:pPr>
+      <w:r>
+        <w:t>Zorgen dat als alles klopt ergen naartoe gaat</w:t>
+      </w:r>
+    </w:p>
+    <w:p>
+      <w:pPr>
+        <w:pStyle w:val="Lijstalinea"/>
+        <w:numPr>
+          <w:ilvl w:val="0"/>
+          <w:numId w:val="1"/>
+        </w:numPr>
+      </w:pPr>
+      <w:proofErr w:type="spellStart"/>
+      <w:r>
+        <w:t>Paid</w:t>
+      </w:r>
+      <w:proofErr w:type="spellEnd"/>
+      <w:r>
+        <w:t xml:space="preserve"> goed maken dat je Yes kan invullen</w:t>
+      </w:r>
+    </w:p>
+    <w:p>
+      <w:proofErr w:type="spellStart"/>
+      <w:r>
+        <w:t>Appointment</w:t>
+      </w:r>
+      <w:proofErr w:type="spellEnd"/>
+      <w:r>
+        <w:t>:</w:t>
+      </w:r>
+    </w:p>
+    <w:p>
+      <w:pPr>
+        <w:pStyle w:val="Lijstalinea"/>
+        <w:numPr>
+          <w:ilvl w:val="0"/>
+          <w:numId w:val="1"/>
+        </w:numPr>
+      </w:pPr>
+      <w:r>
+        <w:t>Dates veranderen naar Date type</w:t>
+      </w:r>
+    </w:p>
+    <w:p>
+      <w:pPr>
+        <w:pStyle w:val="Lijstalinea"/>
+        <w:numPr>
+          <w:ilvl w:val="0"/>
+          <w:numId w:val="1"/>
+        </w:numPr>
+      </w:pPr>
+      <w:r>
+        <w:t xml:space="preserve">Als hij gemaakt is naar </w:t>
+      </w:r>
+      <w:proofErr w:type="spellStart"/>
+      <w:r>
+        <w:t>appointment</w:t>
+      </w:r>
+      <w:proofErr w:type="spellEnd"/>
+      <w:r>
+        <w:t xml:space="preserve"> overzicht gaan</w:t>
+      </w:r>
+    </w:p>
+    <w:p/>
+    <w:p/>
+    <w:p/>
+    <w:p/>
+    <w:p>
+      <w:r>
+        <w:br w:type="page"/>
+      </w:r>
+    </w:p>
+    <w:p>
+      <w:r>
+        <w:lastRenderedPageBreak/>
+        <w:t>Finance:</w:t>
+      </w:r>
+    </w:p>
+    <w:p>
+      <w:pPr>
+        <w:pStyle w:val="Lijstalinea"/>
+        <w:numPr>
+          <w:ilvl w:val="0"/>
+          <w:numId w:val="1"/>
+        </w:numPr>
+      </w:pPr>
+      <w:r>
+        <w:t xml:space="preserve">Niet </w:t>
+      </w:r>
+      <w:proofErr w:type="spellStart"/>
+      <w:r>
+        <w:t>creditworthy</w:t>
+      </w:r>
+      <w:proofErr w:type="spellEnd"/>
+      <w:r>
+        <w:t xml:space="preserve"> dan moet die op rood.</w:t>
+      </w:r>
+    </w:p>
+    <w:p>
+      <w:proofErr w:type="spellStart"/>
+      <w:r>
+        <w:t>Archived</w:t>
+      </w:r>
+      <w:proofErr w:type="spellEnd"/>
+      <w:r>
+        <w:t>:</w:t>
+      </w:r>
+    </w:p>
+    <w:p>
+      <w:pPr>
+        <w:pStyle w:val="Lijstalinea"/>
+        <w:numPr>
+          <w:ilvl w:val="0"/>
+          <w:numId w:val="1"/>
+        </w:numPr>
+      </w:pPr>
+      <w:r>
+        <w:t>Bij gearchiveerde klanten net zo eruit laten zien als dashboard.</w:t>
+      </w:r>
+    </w:p>
+    <w:p>
+      <w:r>
+        <w:t>Development:</w:t>
+      </w:r>
+    </w:p>
+    <w:p>
+      <w:pPr>
+        <w:pStyle w:val="Lijstalinea"/>
+        <w:numPr>
+          <w:ilvl w:val="0"/>
+          <w:numId w:val="1"/>
+        </w:numPr>
+      </w:pPr>
+      <w:r>
+        <w:t xml:space="preserve">Bij development niet naar customer info en </w:t>
+      </w:r>
+      <w:proofErr w:type="spellStart"/>
+      <w:r>
+        <w:t>apointment</w:t>
+      </w:r>
+      <w:proofErr w:type="spellEnd"/>
+      <w:r>
+        <w:t xml:space="preserve"> kunnen gaan</w:t>
+      </w:r>
+    </w:p>
+    <w:p>
+      <w:pPr>
+        <w:pStyle w:val="Lijstalinea"/>
+        <w:numPr>
+          <w:ilvl w:val="0"/>
+          <w:numId w:val="1"/>
+        </w:numPr>
+      </w:pPr>
+      <w:r>
+        <w:t>Op dashboard moet nog met kleuren worden aangeven als er iets fout is.</w:t>
       </w:r>
       <w:bookmarkStart w:id="0" w:name="_GoBack"/>
       <w:bookmarkEnd w:id="0"/>
-    </w:p>
-    <w:p>
-      <w:proofErr w:type="spellStart"/>
-      <w:r>
-        <w:t>Invoices</w:t>
-      </w:r>
-      <w:proofErr w:type="spellEnd"/>
-      <w:r>
-        <w:t xml:space="preserve">: </w:t>
-      </w:r>
-    </w:p>
-    <w:p>
-      <w:pPr>
-        <w:pStyle w:val="Lijstalinea"/>
-        <w:numPr>
-          <w:ilvl w:val="0"/>
-          <w:numId w:val="1"/>
-        </w:numPr>
-      </w:pPr>
-      <w:r>
-        <w:t>Zorgen dat als alles klopt ergen naartoe gaat</w:t>
-      </w:r>
-    </w:p>
-    <w:p>
-      <w:pPr>
-        <w:pStyle w:val="Lijstalinea"/>
-        <w:numPr>
-          <w:ilvl w:val="0"/>
-          <w:numId w:val="1"/>
-        </w:numPr>
-      </w:pPr>
-      <w:proofErr w:type="spellStart"/>
-      <w:r>
-        <w:t>Paid</w:t>
-      </w:r>
-      <w:proofErr w:type="spellEnd"/>
-      <w:r>
-        <w:t xml:space="preserve"> goed maken dat je Yes kan invullen</w:t>
-      </w:r>
-    </w:p>
-    <w:p>
-      <w:proofErr w:type="spellStart"/>
-      <w:r>
-        <w:t>Appointment</w:t>
-      </w:r>
-      <w:proofErr w:type="spellEnd"/>
-      <w:r>
-        <w:t>:</w:t>
-      </w:r>
-    </w:p>
-    <w:p>
-      <w:pPr>
-        <w:pStyle w:val="Lijstalinea"/>
-        <w:numPr>
-          <w:ilvl w:val="0"/>
-          <w:numId w:val="1"/>
-        </w:numPr>
-      </w:pPr>
-      <w:r>
-        <w:t>Dates veranderen naar Date type</w:t>
-      </w:r>
-    </w:p>
-    <w:p>
-      <w:pPr>
-        <w:pStyle w:val="Lijstalinea"/>
-        <w:numPr>
-          <w:ilvl w:val="0"/>
-          <w:numId w:val="1"/>
-        </w:numPr>
-      </w:pPr>
-      <w:r>
-        <w:t xml:space="preserve">Als hij gemaakt is naar </w:t>
-      </w:r>
-      <w:proofErr w:type="spellStart"/>
-      <w:r>
-        <w:t>appointment</w:t>
-      </w:r>
-      <w:proofErr w:type="spellEnd"/>
-      <w:r>
-        <w:t xml:space="preserve"> overzicht gaan</w:t>
-      </w:r>
     </w:p>
     <w:sectPr>
       <w:pgSz w:w="11906" w:h="16838"/>

</xml_diff>